<commit_message>
Added example solutions for tutorial
</commit_message>
<xml_diff>
--- a/bundel/PokerBot-Leerkrachten.docx
+++ b/bundel/PokerBot-Leerkrachten.docx
@@ -847,6 +847,9 @@
       <w:r>
         <w:t>Hou er rekening mee dat het programma nooit geforceerde acties uitvoert. Dit wil zeggen dat deze niet fold als je kan checken en fold als je niet kan checken.</w:t>
       </w:r>
+      <w:r>
+        <w:t xml:space="preserve"> Het kan doorheen de bundel ook soms handig zijn om regels op te slaan. Dit kan je doen met behulp van de ‘opslaan’-knop, onderaan je workspace.</w:t>
+      </w:r>
     </w:p>
     <w:p>
       <w:pPr>
@@ -1056,14 +1059,7 @@
           <w:i/>
           <w:color w:val="FF0000"/>
         </w:rPr>
-        <w:t>ongeveer 1.0% - 2.0</w:t>
-      </w:r>
-      <w:r>
-        <w:rPr>
-          <w:i/>
-          <w:color w:val="FF0000"/>
-        </w:rPr>
-        <w:t>%</w:t>
+        <w:t>ongeveer 1.0% - 2.0%</w:t>
       </w:r>
     </w:p>
     <w:p>
@@ -1521,7 +1517,6 @@
     <w:p/>
     <w:p>
       <w:r>
-        <w:lastRenderedPageBreak/>
         <w:t>Wat moeilijker is de kans op een totale hand. Zo kunnen we zelf ook berekenen wat de kans op twee Azen zou zijn. Hiervoor berekenen we de kans op de eerste en de kans op de tweede Aas. Aangezien deze onafhankelijk zijn, kunnen we ze vermenigvuldige</w:t>
       </w:r>
       <w:r>
@@ -2441,7 +2436,7 @@
                                     </pic:cNvPicPr>
                                   </pic:nvPicPr>
                                   <pic:blipFill>
-                                    <a:blip r:embed="rId16">
+                                    <a:blip r:embed="rId17">
                                       <a:extLst>
                                         <a:ext uri="{28A0092B-C50C-407E-A947-70E740481C1C}">
                                           <a14:useLocalDpi xmlns:a14="http://schemas.microsoft.com/office/drawing/2010/main" val="0"/>
@@ -2651,7 +2646,11 @@
     <w:p/>
     <w:p>
       <w:r>
-        <w:t xml:space="preserve">Je kan dit berekenen door de waarden af te leiden van de grafieken op de website. Een belangrijke tip is dat wanneer houw </w:t>
+        <w:t xml:space="preserve">Je kan dit berekenen door de waarden af te leiden van de grafieken op de website. Een belangrijke tip </w:t>
+      </w:r>
+      <w:r>
+        <w:lastRenderedPageBreak/>
+        <w:t xml:space="preserve">is dat wanneer houw </w:t>
       </w:r>
       <w:r>
         <w:rPr>
@@ -2674,11 +2673,7 @@
         </m:r>
       </m:oMath>
       <w:r>
-        <w:t xml:space="preserve"> bedraagt, </w:t>
-      </w:r>
-      <w:r>
-        <w:lastRenderedPageBreak/>
-        <w:t xml:space="preserve">je best minder handen begint te spelen. Welk van de onderstaande spelers speelt dus het </w:t>
+        <w:t xml:space="preserve"> bedraagt, je best minder handen begint te spelen. Welk van de onderstaande spelers speelt dus het </w:t>
       </w:r>
       <w:r>
         <w:t>minst goed</w:t>
@@ -3140,7 +3135,7 @@
                     </pic:cNvPicPr>
                   </pic:nvPicPr>
                   <pic:blipFill>
-                    <a:blip r:embed="rId17" cstate="print">
+                    <a:blip r:embed="rId18" cstate="print">
                       <a:extLst>
                         <a:ext uri="{28A0092B-C50C-407E-A947-70E740481C1C}">
                           <a14:useLocalDpi xmlns:a14="http://schemas.microsoft.com/office/drawing/2010/main" val="0"/>
@@ -3995,7 +3990,7 @@
                     </pic:cNvPicPr>
                   </pic:nvPicPr>
                   <pic:blipFill rotWithShape="1">
-                    <a:blip r:embed="rId18" cstate="print">
+                    <a:blip r:embed="rId19" cstate="print">
                       <a:extLst>
                         <a:ext uri="{28A0092B-C50C-407E-A947-70E740481C1C}">
                           <a14:useLocalDpi xmlns:a14="http://schemas.microsoft.com/office/drawing/2010/main" val="0"/>
@@ -4980,13 +4975,7 @@
         <w:rPr>
           <w:color w:val="FF0000"/>
         </w:rPr>
-        <w:t>265</w:t>
-      </w:r>
-      <w:r>
-        <w:rPr>
-          <w:color w:val="FF0000"/>
-        </w:rPr>
-        <w:t xml:space="preserve"> chips</w:t>
+        <w:t>265 chips</w:t>
       </w:r>
     </w:p>
     <w:p>
@@ -5039,14 +5028,7 @@
               <w:rFonts w:ascii="Cambria Math" w:hAnsi="Cambria Math"/>
               <w:color w:val="FF0000"/>
             </w:rPr>
-            <m:t>EV=</m:t>
-          </m:r>
-          <m:r>
-            <w:rPr>
-              <w:rFonts w:ascii="Cambria Math" w:hAnsi="Cambria Math"/>
-              <w:color w:val="FF0000"/>
-            </w:rPr>
-            <m:t>2.5</m:t>
+            <m:t>EV=2.5</m:t>
           </m:r>
         </m:oMath>
       </m:oMathPara>
@@ -5756,7 +5738,7 @@
                                           </pic:cNvPicPr>
                                         </pic:nvPicPr>
                                         <pic:blipFill>
-                                          <a:blip r:embed="rId19">
+                                          <a:blip r:embed="rId20">
                                             <a:extLst>
                                               <a:ext uri="{28A0092B-C50C-407E-A947-70E740481C1C}">
                                                 <a14:useLocalDpi xmlns:a14="http://schemas.microsoft.com/office/drawing/2010/main" val="0"/>
@@ -5901,7 +5883,7 @@
                                     </pic:cNvPicPr>
                                   </pic:nvPicPr>
                                   <pic:blipFill>
-                                    <a:blip r:embed="rId19">
+                                    <a:blip r:embed="rId21">
                                       <a:extLst>
                                         <a:ext uri="{28A0092B-C50C-407E-A947-70E740481C1C}">
                                           <a14:useLocalDpi xmlns:a14="http://schemas.microsoft.com/office/drawing/2010/main" val="0"/>
@@ -6010,7 +5992,7 @@
                     </pic:cNvPicPr>
                   </pic:nvPicPr>
                   <pic:blipFill rotWithShape="1">
-                    <a:blip r:embed="rId18" cstate="print">
+                    <a:blip r:embed="rId19" cstate="print">
                       <a:extLst>
                         <a:ext uri="{28A0092B-C50C-407E-A947-70E740481C1C}">
                           <a14:useLocalDpi xmlns:a14="http://schemas.microsoft.com/office/drawing/2010/main" val="0"/>
@@ -6507,7 +6489,7 @@
                     </pic:cNvPicPr>
                   </pic:nvPicPr>
                   <pic:blipFill>
-                    <a:blip r:embed="rId20" cstate="print">
+                    <a:blip r:embed="rId22" cstate="print">
                       <a:extLst>
                         <a:ext uri="{28A0092B-C50C-407E-A947-70E740481C1C}">
                           <a14:useLocalDpi xmlns:a14="http://schemas.microsoft.com/office/drawing/2010/main" val="0"/>
@@ -7452,15 +7434,18 @@
       <w:bookmarkEnd w:id="37"/>
     </w:p>
     <w:p>
+      <w:pPr>
+        <w:jc w:val="center"/>
+      </w:pPr>
       <w:r>
         <w:rPr>
           <w:noProof/>
           <w:lang w:val="en-US"/>
         </w:rPr>
         <w:drawing>
-          <wp:inline distT="0" distB="0" distL="0" distR="0" wp14:anchorId="67CA9F88" wp14:editId="085D23AD">
-            <wp:extent cx="5730875" cy="3509010"/>
-            <wp:effectExtent l="0" t="0" r="9525" b="0"/>
+          <wp:inline distT="0" distB="0" distL="0" distR="0" wp14:anchorId="67CA9F88" wp14:editId="6B5A7B15">
+            <wp:extent cx="2228780" cy="1364678"/>
+            <wp:effectExtent l="0" t="0" r="6985" b="6985"/>
             <wp:docPr id="21" name="Picture 21" descr="../../Desktop/handranks.jpg"/>
             <wp:cNvGraphicFramePr>
               <a:graphicFrameLocks xmlns:a="http://schemas.openxmlformats.org/drawingml/2006/main" noChangeAspect="1"/>
@@ -7475,7 +7460,7 @@
                     </pic:cNvPicPr>
                   </pic:nvPicPr>
                   <pic:blipFill>
-                    <a:blip r:embed="rId21">
+                    <a:blip r:embed="rId23" cstate="print">
                       <a:extLst>
                         <a:ext uri="{28A0092B-C50C-407E-A947-70E740481C1C}">
                           <a14:useLocalDpi xmlns:a14="http://schemas.microsoft.com/office/drawing/2010/main" val="0"/>
@@ -7490,7 +7475,7 @@
                   <pic:spPr bwMode="auto">
                     <a:xfrm>
                       <a:off x="0" y="0"/>
-                      <a:ext cx="5730875" cy="3509010"/>
+                      <a:ext cx="2263421" cy="1385888"/>
                     </a:xfrm>
                     <a:prstGeom prst="rect">
                       <a:avLst/>
@@ -7508,8 +7493,192 @@
       </w:r>
     </w:p>
     <w:p>
+      <w:pPr>
+        <w:rPr>
+          <w:sz w:val="32"/>
+          <w:szCs w:val="32"/>
+        </w:rPr>
+      </w:pPr>
+    </w:p>
+    <w:p>
+      <w:pPr>
+        <w:rPr>
+          <w:sz w:val="32"/>
+          <w:szCs w:val="32"/>
+        </w:rPr>
+      </w:pPr>
       <w:bookmarkStart w:id="38" w:name="_GoBack"/>
       <w:bookmarkEnd w:id="38"/>
+      <w:r>
+        <w:rPr>
+          <w:sz w:val="32"/>
+          <w:szCs w:val="32"/>
+        </w:rPr>
+        <w:t>De bots verslaan</w:t>
+      </w:r>
+    </w:p>
+    <w:p>
+      <w:pPr>
+        <w:rPr>
+          <w:sz w:val="32"/>
+          <w:szCs w:val="32"/>
+        </w:rPr>
+      </w:pPr>
+    </w:p>
+    <w:p>
+      <w:pPr>
+        <w:jc w:val="center"/>
+        <w:rPr>
+          <w:b/>
+          <w:i/>
+        </w:rPr>
+      </w:pPr>
+      <w:r>
+        <w:rPr>
+          <w:b/>
+          <w:i/>
+        </w:rPr>
+        <w:t>Rho-Bot</w:t>
+      </w:r>
+    </w:p>
+    <w:p>
+      <w:pPr>
+        <w:jc w:val="center"/>
+      </w:pPr>
+      <w:r>
+        <w:rPr>
+          <w:noProof/>
+          <w:lang w:val="en-US"/>
+        </w:rPr>
+        <w:drawing>
+          <wp:inline distT="0" distB="0" distL="0" distR="0" wp14:anchorId="0DF21B57" wp14:editId="1C0F90BB">
+            <wp:extent cx="2017526" cy="1168174"/>
+            <wp:effectExtent l="0" t="0" r="0" b="635"/>
+            <wp:docPr id="3" name="Picture 3" descr="../../../../Desktop/Screen%20Shot%202016-09-09%20at%2013.51"/>
+            <wp:cNvGraphicFramePr>
+              <a:graphicFrameLocks xmlns:a="http://schemas.openxmlformats.org/drawingml/2006/main" noChangeAspect="1"/>
+            </wp:cNvGraphicFramePr>
+            <a:graphic xmlns:a="http://schemas.openxmlformats.org/drawingml/2006/main">
+              <a:graphicData uri="http://schemas.openxmlformats.org/drawingml/2006/picture">
+                <pic:pic xmlns:pic="http://schemas.openxmlformats.org/drawingml/2006/picture">
+                  <pic:nvPicPr>
+                    <pic:cNvPr id="0" name="Picture 1" descr="../../../../Desktop/Screen%20Shot%202016-09-09%20at%2013.51"/>
+                    <pic:cNvPicPr>
+                      <a:picLocks noChangeAspect="1" noChangeArrowheads="1"/>
+                    </pic:cNvPicPr>
+                  </pic:nvPicPr>
+                  <pic:blipFill>
+                    <a:blip r:embed="rId24">
+                      <a:extLst>
+                        <a:ext uri="{28A0092B-C50C-407E-A947-70E740481C1C}">
+                          <a14:useLocalDpi xmlns:a14="http://schemas.microsoft.com/office/drawing/2010/main" val="0"/>
+                        </a:ext>
+                      </a:extLst>
+                    </a:blip>
+                    <a:srcRect/>
+                    <a:stretch>
+                      <a:fillRect/>
+                    </a:stretch>
+                  </pic:blipFill>
+                  <pic:spPr bwMode="auto">
+                    <a:xfrm>
+                      <a:off x="0" y="0"/>
+                      <a:ext cx="2043609" cy="1183276"/>
+                    </a:xfrm>
+                    <a:prstGeom prst="rect">
+                      <a:avLst/>
+                    </a:prstGeom>
+                    <a:noFill/>
+                    <a:ln>
+                      <a:noFill/>
+                    </a:ln>
+                  </pic:spPr>
+                </pic:pic>
+              </a:graphicData>
+            </a:graphic>
+          </wp:inline>
+        </w:drawing>
+      </w:r>
+    </w:p>
+    <w:p>
+      <w:pPr>
+        <w:jc w:val="center"/>
+      </w:pPr>
+    </w:p>
+    <w:p>
+      <w:pPr>
+        <w:jc w:val="center"/>
+        <w:rPr>
+          <w:b/>
+          <w:i/>
+        </w:rPr>
+      </w:pPr>
+      <w:r>
+        <w:rPr>
+          <w:b/>
+          <w:i/>
+        </w:rPr>
+        <w:t>Sigma-Bot</w:t>
+      </w:r>
+    </w:p>
+    <w:p>
+      <w:pPr>
+        <w:jc w:val="center"/>
+      </w:pPr>
+      <w:r>
+        <w:rPr>
+          <w:noProof/>
+          <w:lang w:val="en-US"/>
+        </w:rPr>
+        <w:drawing>
+          <wp:inline distT="0" distB="0" distL="0" distR="0" wp14:anchorId="65D507DB" wp14:editId="389B5C50">
+            <wp:extent cx="2021695" cy="1579415"/>
+            <wp:effectExtent l="0" t="0" r="10795" b="0"/>
+            <wp:docPr id="4" name="Picture 4" descr="../../../../Desktop/Screen%20Shot%202016-09-09%20at%2013.52"/>
+            <wp:cNvGraphicFramePr>
+              <a:graphicFrameLocks xmlns:a="http://schemas.openxmlformats.org/drawingml/2006/main" noChangeAspect="1"/>
+            </wp:cNvGraphicFramePr>
+            <a:graphic xmlns:a="http://schemas.openxmlformats.org/drawingml/2006/main">
+              <a:graphicData uri="http://schemas.openxmlformats.org/drawingml/2006/picture">
+                <pic:pic xmlns:pic="http://schemas.openxmlformats.org/drawingml/2006/picture">
+                  <pic:nvPicPr>
+                    <pic:cNvPr id="0" name="Picture 2" descr="../../../../Desktop/Screen%20Shot%202016-09-09%20at%2013.52"/>
+                    <pic:cNvPicPr>
+                      <a:picLocks noChangeAspect="1" noChangeArrowheads="1"/>
+                    </pic:cNvPicPr>
+                  </pic:nvPicPr>
+                  <pic:blipFill>
+                    <a:blip r:embed="rId25">
+                      <a:extLst>
+                        <a:ext uri="{28A0092B-C50C-407E-A947-70E740481C1C}">
+                          <a14:useLocalDpi xmlns:a14="http://schemas.microsoft.com/office/drawing/2010/main" val="0"/>
+                        </a:ext>
+                      </a:extLst>
+                    </a:blip>
+                    <a:srcRect/>
+                    <a:stretch>
+                      <a:fillRect/>
+                    </a:stretch>
+                  </pic:blipFill>
+                  <pic:spPr bwMode="auto">
+                    <a:xfrm>
+                      <a:off x="0" y="0"/>
+                      <a:ext cx="2030565" cy="1586345"/>
+                    </a:xfrm>
+                    <a:prstGeom prst="rect">
+                      <a:avLst/>
+                    </a:prstGeom>
+                    <a:noFill/>
+                    <a:ln>
+                      <a:noFill/>
+                    </a:ln>
+                  </pic:spPr>
+                </pic:pic>
+              </a:graphicData>
+            </a:graphic>
+          </wp:inline>
+        </w:drawing>
+      </w:r>
     </w:p>
     <w:sectPr>
       <w:pgSz w:w="11909" w:h="16834"/>
@@ -10513,7 +10682,7 @@
 </file>
 
 <file path=customXml/itemProps1.xml><?xml version="1.0" encoding="utf-8"?>
-<ds:datastoreItem xmlns:ds="http://schemas.openxmlformats.org/officeDocument/2006/customXml" ds:itemID="{716AB1CB-E8D5-894D-8A23-D5EF71BF5734}">
+<ds:datastoreItem xmlns:ds="http://schemas.openxmlformats.org/officeDocument/2006/customXml" ds:itemID="{EDD964BB-AE78-7A4A-8801-143BD5ECE990}">
   <ds:schemaRefs>
     <ds:schemaRef ds:uri="http://schemas.openxmlformats.org/officeDocument/2006/bibliography"/>
   </ds:schemaRefs>

</xml_diff>

<commit_message>
Added explanation of clean cache button
</commit_message>
<xml_diff>
--- a/bundel/PokerBot-Leerkrachten.docx
+++ b/bundel/PokerBot-Leerkrachten.docx
@@ -850,16 +850,24 @@
       <w:r>
         <w:t xml:space="preserve"> Het kan doorheen de bundel ook soms handig zijn om regels op te slaan. Dit kan je doen met behulp van de ‘opslaan’-knop, onderaan je workspace.</w:t>
       </w:r>
+      <w:r>
+        <w:t xml:space="preserve"> </w:t>
+      </w:r>
+      <w:r>
+        <w:t>Om opgeslagen regels terug te verwijderen, kun je de ‘clean-cache’-knop gebruiken.</w:t>
+      </w:r>
+      <w:bookmarkStart w:id="18" w:name="_GoBack"/>
+      <w:bookmarkEnd w:id="18"/>
     </w:p>
     <w:p>
       <w:pPr>
         <w:pStyle w:val="Heading3"/>
       </w:pPr>
-      <w:bookmarkStart w:id="18" w:name="_Toc460571306"/>
+      <w:bookmarkStart w:id="19" w:name="_Toc460571306"/>
       <w:r>
         <w:t>Grafieken</w:t>
       </w:r>
-      <w:bookmarkEnd w:id="18"/>
+      <w:bookmarkEnd w:id="19"/>
     </w:p>
     <w:p>
       <w:r>
@@ -1052,8 +1060,8 @@
       <w:r>
         <w:tab/>
       </w:r>
-      <w:bookmarkStart w:id="19" w:name="_gwas74nxg00t" w:colFirst="0" w:colLast="0"/>
-      <w:bookmarkEnd w:id="19"/>
+      <w:bookmarkStart w:id="20" w:name="_gwas74nxg00t" w:colFirst="0" w:colLast="0"/>
+      <w:bookmarkEnd w:id="20"/>
       <w:r>
         <w:rPr>
           <w:i/>
@@ -1066,14 +1074,14 @@
       <w:pPr>
         <w:pStyle w:val="Heading3"/>
       </w:pPr>
-      <w:bookmarkStart w:id="20" w:name="_Toc460571307"/>
+      <w:bookmarkStart w:id="21" w:name="_Toc460571307"/>
       <w:r>
         <w:t xml:space="preserve">Kansen </w:t>
       </w:r>
       <w:r>
         <w:t>Berekenen</w:t>
       </w:r>
-      <w:bookmarkEnd w:id="20"/>
+      <w:bookmarkEnd w:id="21"/>
     </w:p>
     <w:p>
       <w:r>
@@ -1440,6 +1448,7 @@
     </w:p>
     <w:p>
       <w:r>
+        <w:lastRenderedPageBreak/>
         <w:t xml:space="preserve">Kans op een </w:t>
       </w:r>
       <w:r>
@@ -2124,8 +2133,8 @@
       <w:r>
         <w:tab/>
       </w:r>
-      <w:bookmarkStart w:id="21" w:name="_dw0l9qme34ga" w:colFirst="0" w:colLast="0"/>
-      <w:bookmarkEnd w:id="21"/>
+      <w:bookmarkStart w:id="22" w:name="_dw0l9qme34ga" w:colFirst="0" w:colLast="0"/>
+      <w:bookmarkEnd w:id="22"/>
       <m:oMath>
         <m:f>
           <m:fPr>
@@ -2169,11 +2178,11 @@
       <w:pPr>
         <w:pStyle w:val="Heading3"/>
       </w:pPr>
-      <w:bookmarkStart w:id="22" w:name="_Toc460571308"/>
+      <w:bookmarkStart w:id="23" w:name="_Toc460571308"/>
       <w:r>
         <w:t>Handen Spelen</w:t>
       </w:r>
-      <w:bookmarkEnd w:id="22"/>
+      <w:bookmarkEnd w:id="23"/>
     </w:p>
     <w:p>
       <w:r>
@@ -2646,11 +2655,8 @@
     <w:p/>
     <w:p>
       <w:r>
-        <w:t xml:space="preserve">Je kan dit berekenen door de waarden af te leiden van de grafieken op de website. Een belangrijke tip </w:t>
-      </w:r>
-      <w:r>
         <w:lastRenderedPageBreak/>
-        <w:t xml:space="preserve">is dat wanneer houw </w:t>
+        <w:t xml:space="preserve">Je kan dit berekenen door de waarden af te leiden van de grafieken op de website. Een belangrijke tip is dat wanneer houw </w:t>
       </w:r>
       <w:r>
         <w:rPr>
@@ -2776,14 +2782,14 @@
       <w:r>
         <w:tab/>
       </w:r>
-      <w:bookmarkStart w:id="23" w:name="_hmnjyalkfwf0" w:colFirst="0" w:colLast="0"/>
-      <w:bookmarkStart w:id="24" w:name="_ucd5aubxz74w" w:colFirst="0" w:colLast="0"/>
-      <w:bookmarkStart w:id="25" w:name="_9tzsknxadaxx" w:colFirst="0" w:colLast="0"/>
-      <w:bookmarkStart w:id="26" w:name="_5nv44uni0dxw" w:colFirst="0" w:colLast="0"/>
-      <w:bookmarkEnd w:id="23"/>
+      <w:bookmarkStart w:id="24" w:name="_hmnjyalkfwf0" w:colFirst="0" w:colLast="0"/>
+      <w:bookmarkStart w:id="25" w:name="_ucd5aubxz74w" w:colFirst="0" w:colLast="0"/>
+      <w:bookmarkStart w:id="26" w:name="_9tzsknxadaxx" w:colFirst="0" w:colLast="0"/>
+      <w:bookmarkStart w:id="27" w:name="_5nv44uni0dxw" w:colFirst="0" w:colLast="0"/>
       <w:bookmarkEnd w:id="24"/>
       <w:bookmarkEnd w:id="25"/>
       <w:bookmarkEnd w:id="26"/>
+      <w:bookmarkEnd w:id="27"/>
       <w:r>
         <w:rPr>
           <w:color w:val="FF0000"/>
@@ -3097,11 +3103,11 @@
       <w:pPr>
         <w:pStyle w:val="Heading3"/>
       </w:pPr>
-      <w:bookmarkStart w:id="27" w:name="_Toc460571309"/>
+      <w:bookmarkStart w:id="28" w:name="_Toc460571309"/>
       <w:r>
         <w:t>Expected Value</w:t>
       </w:r>
-      <w:bookmarkEnd w:id="27"/>
+      <w:bookmarkEnd w:id="28"/>
     </w:p>
     <w:p>
       <w:r>
@@ -3488,6 +3494,7 @@
     <w:p/>
     <w:p>
       <w:r>
+        <w:lastRenderedPageBreak/>
         <w:t xml:space="preserve">Stel dat we </w:t>
       </w:r>
       <w:r>
@@ -3537,11 +3544,7 @@
         <w:t>200 chips</w:t>
       </w:r>
       <w:r>
-        <w:t xml:space="preserve">. Laten we even aannemen dat twee Azen altijd winnen om het voorbeeld </w:t>
-      </w:r>
-      <w:r>
-        <w:lastRenderedPageBreak/>
-        <w:t>makkelijk te maken. We weten ook dat onze tegenstander altijd callt. In dit geval winnen we met onze Azen:</w:t>
+        <w:t>. Laten we even aannemen dat twee Azen altijd winnen om het voorbeeld makkelijk te maken. We weten ook dat onze tegenstander altijd callt. In dit geval winnen we met onze Azen:</w:t>
       </w:r>
     </w:p>
     <w:p/>
@@ -3937,8 +3940,8 @@
       <w:r>
         <w:t>nvloeden.</w:t>
       </w:r>
-      <w:bookmarkStart w:id="28" w:name="_aivxwtnv5y0" w:colFirst="0" w:colLast="0"/>
-      <w:bookmarkEnd w:id="28"/>
+      <w:bookmarkStart w:id="29" w:name="_aivxwtnv5y0" w:colFirst="0" w:colLast="0"/>
+      <w:bookmarkEnd w:id="29"/>
       <w:r>
         <w:rPr>
           <w:b/>
@@ -3952,11 +3955,11 @@
       <w:pPr>
         <w:pStyle w:val="Heading3"/>
       </w:pPr>
-      <w:bookmarkStart w:id="29" w:name="_Toc460571310"/>
+      <w:bookmarkStart w:id="30" w:name="_Toc460571310"/>
       <w:r>
         <w:t>Invloed van de Tafelgrootte</w:t>
       </w:r>
-      <w:bookmarkEnd w:id="29"/>
+      <w:bookmarkEnd w:id="30"/>
     </w:p>
     <w:p>
       <w:r>
@@ -4425,10 +4428,14 @@
         <w:t>deze</w:t>
       </w:r>
       <w:r>
-        <w:t xml:space="preserve"> regel drastisch heeft veranderd! Terwijl deze eerst een negatieve verwachtingswaarde had, is deze nu positief</w:t>
-      </w:r>
-      <w:bookmarkStart w:id="30" w:name="_d33ilgruc1gt" w:colFirst="0" w:colLast="0"/>
-      <w:bookmarkEnd w:id="30"/>
+        <w:t xml:space="preserve"> regel drastisch heeft veranderd! Terwijl deze eerst een negatieve verwachtingswaarde had, is deze nu </w:t>
+      </w:r>
+      <w:r>
+        <w:lastRenderedPageBreak/>
+        <w:t>positief</w:t>
+      </w:r>
+      <w:bookmarkStart w:id="31" w:name="_d33ilgruc1gt" w:colFirst="0" w:colLast="0"/>
+      <w:bookmarkEnd w:id="31"/>
       <w:r>
         <w:t>. De uitkomst van bepaalde regels kan dus sterk afhangen van de tafelgrootte.</w:t>
       </w:r>
@@ -4442,9 +4449,8 @@
       <w:pPr>
         <w:pStyle w:val="Heading3"/>
       </w:pPr>
-      <w:bookmarkStart w:id="31" w:name="_Toc460571311"/>
-      <w:r>
-        <w:lastRenderedPageBreak/>
+      <w:bookmarkStart w:id="32" w:name="_Toc460571311"/>
+      <w:r>
         <w:t>EV</w:t>
       </w:r>
       <w:r>
@@ -4453,7 +4459,7 @@
       <w:r>
         <w:t>Flush-Draw</w:t>
       </w:r>
-      <w:bookmarkEnd w:id="31"/>
+      <w:bookmarkEnd w:id="32"/>
     </w:p>
     <w:p>
       <w:r>
@@ -5201,7 +5207,7 @@
       <w:pPr>
         <w:pStyle w:val="Heading3"/>
       </w:pPr>
-      <w:bookmarkStart w:id="32" w:name="_Toc460571312"/>
+      <w:bookmarkStart w:id="33" w:name="_Toc460571312"/>
       <w:r>
         <w:t>Extra:</w:t>
       </w:r>
@@ -5214,7 +5220,7 @@
       <w:r>
         <w:t>Kleine Paren</w:t>
       </w:r>
-      <w:bookmarkEnd w:id="32"/>
+      <w:bookmarkEnd w:id="33"/>
     </w:p>
     <w:p>
       <w:r>
@@ -5947,7 +5953,7 @@
       <w:pPr>
         <w:pStyle w:val="Heading3"/>
       </w:pPr>
-      <w:bookmarkStart w:id="33" w:name="_Toc460571313"/>
+      <w:bookmarkStart w:id="34" w:name="_Toc460571313"/>
       <w:r>
         <w:lastRenderedPageBreak/>
         <w:t xml:space="preserve">Extra: </w:t>
@@ -5958,7 +5964,7 @@
       <w:r>
         <w:t xml:space="preserve"> van Positie</w:t>
       </w:r>
-      <w:bookmarkEnd w:id="33"/>
+      <w:bookmarkEnd w:id="34"/>
     </w:p>
     <w:p>
       <w:r>
@@ -6437,11 +6443,11 @@
       <w:pPr>
         <w:pStyle w:val="Heading1"/>
       </w:pPr>
-      <w:bookmarkStart w:id="34" w:name="_Toc460571314"/>
+      <w:bookmarkStart w:id="35" w:name="_Toc460571314"/>
       <w:r>
         <w:t>Toernooi</w:t>
       </w:r>
-      <w:bookmarkEnd w:id="34"/>
+      <w:bookmarkEnd w:id="35"/>
     </w:p>
     <w:p>
       <w:r>
@@ -6566,8 +6572,8 @@
           <w:szCs w:val="40"/>
         </w:rPr>
       </w:pPr>
-      <w:bookmarkStart w:id="35" w:name="_ybddpjmjnema" w:colFirst="0" w:colLast="0"/>
-      <w:bookmarkEnd w:id="35"/>
+      <w:bookmarkStart w:id="36" w:name="_ybddpjmjnema" w:colFirst="0" w:colLast="0"/>
+      <w:bookmarkEnd w:id="36"/>
       <w:r>
         <w:br w:type="page"/>
       </w:r>
@@ -6576,12 +6582,12 @@
       <w:pPr>
         <w:pStyle w:val="Heading1"/>
       </w:pPr>
-      <w:bookmarkStart w:id="36" w:name="_Toc460571315"/>
+      <w:bookmarkStart w:id="37" w:name="_Toc460571315"/>
       <w:r>
         <w:lastRenderedPageBreak/>
         <w:t>Terminologie</w:t>
       </w:r>
-      <w:bookmarkEnd w:id="36"/>
+      <w:bookmarkEnd w:id="37"/>
     </w:p>
     <w:tbl>
       <w:tblPr>
@@ -7427,11 +7433,11 @@
       <w:pPr>
         <w:pStyle w:val="Heading1"/>
       </w:pPr>
-      <w:bookmarkStart w:id="37" w:name="_Toc460571316"/>
+      <w:bookmarkStart w:id="38" w:name="_Toc460571316"/>
       <w:r>
         <w:t>Handrankings</w:t>
       </w:r>
-      <w:bookmarkEnd w:id="37"/>
+      <w:bookmarkEnd w:id="38"/>
     </w:p>
     <w:p>
       <w:pPr>
@@ -7507,8 +7513,6 @@
           <w:szCs w:val="32"/>
         </w:rPr>
       </w:pPr>
-      <w:bookmarkStart w:id="38" w:name="_GoBack"/>
-      <w:bookmarkEnd w:id="38"/>
       <w:r>
         <w:rPr>
           <w:sz w:val="32"/>
@@ -10682,7 +10686,7 @@
 </file>
 
 <file path=customXml/itemProps1.xml><?xml version="1.0" encoding="utf-8"?>
-<ds:datastoreItem xmlns:ds="http://schemas.openxmlformats.org/officeDocument/2006/customXml" ds:itemID="{EDD964BB-AE78-7A4A-8801-143BD5ECE990}">
+<ds:datastoreItem xmlns:ds="http://schemas.openxmlformats.org/officeDocument/2006/customXml" ds:itemID="{396C75BC-0C34-EF4C-A821-CFDE3F211BB8}">
   <ds:schemaRefs>
     <ds:schemaRef ds:uri="http://schemas.openxmlformats.org/officeDocument/2006/bibliography"/>
   </ds:schemaRefs>

</xml_diff>